<commit_message>
last of unit test and search functions added
</commit_message>
<xml_diff>
--- a/Documents/Quality assurance.docx
+++ b/Documents/Quality assurance.docx
@@ -5,7 +5,9 @@
     <w:sdt>
       <w:sdtPr>
         <w:rPr>
+          <w:rFonts w:eastAsiaTheme="minorHAnsi"/>
           <w:color w:val="4472C4" w:themeColor="accent1"/>
+          <w:lang w:eastAsia="en-US"/>
         </w:rPr>
         <w:id w:val="-2048213493"/>
         <w:docPartObj>
@@ -15,9 +17,7 @@
       </w:sdtPr>
       <w:sdtEndPr>
         <w:rPr>
-          <w:rFonts w:eastAsiaTheme="minorHAnsi"/>
           <w:color w:val="auto"/>
-          <w:lang w:eastAsia="en-US"/>
         </w:rPr>
       </w:sdtEndPr>
       <w:sdtContent>
@@ -107,6 +107,7 @@
             <w:dataBinding w:prefixMappings="xmlns:ns0='http://purl.org/dc/elements/1.1/' xmlns:ns1='http://schemas.openxmlformats.org/package/2006/metadata/core-properties' " w:xpath="/ns1:coreProperties[1]/ns0:title[1]" w:storeItemID="{6C3C8BC8-F283-45AE-878A-BAB7291924A1}"/>
             <w:text/>
           </w:sdtPr>
+          <w:sdtEndPr/>
           <w:sdtContent>
             <w:p>
               <w:pPr>
@@ -164,6 +165,7 @@
             <w:dataBinding w:prefixMappings="xmlns:ns0='http://purl.org/dc/elements/1.1/' xmlns:ns1='http://schemas.openxmlformats.org/package/2006/metadata/core-properties' " w:xpath="/ns1:coreProperties[1]/ns0:subject[1]" w:storeItemID="{6C3C8BC8-F283-45AE-878A-BAB7291924A1}"/>
             <w:text/>
           </w:sdtPr>
+          <w:sdtEndPr/>
           <w:sdtContent>
             <w:p>
               <w:pPr>
@@ -181,8 +183,18 @@
                   <w:sz w:val="28"/>
                   <w:szCs w:val="28"/>
                 </w:rPr>
-                <w:t>By Arenco Meevissen</w:t>
+                <w:t xml:space="preserve">By Arenco </w:t>
               </w:r>
+              <w:proofErr w:type="spellStart"/>
+              <w:r>
+                <w:rPr>
+                  <w:color w:val="4472C4" w:themeColor="accent1"/>
+                  <w:sz w:val="28"/>
+                  <w:szCs w:val="28"/>
+                </w:rPr>
+                <w:t>Meevissen</w:t>
+              </w:r>
+              <w:proofErr w:type="spellEnd"/>
             </w:p>
           </w:sdtContent>
         </w:sdt>
@@ -278,6 +290,7 @@
                                     <w:calendar w:val="gregorian"/>
                                   </w:date>
                                 </w:sdtPr>
+                                <w:sdtEndPr/>
                                 <w:sdtContent>
                                   <w:p>
                                     <w:pPr>
@@ -352,6 +365,7 @@
                               <w:calendar w:val="gregorian"/>
                             </w:date>
                           </w:sdtPr>
+                          <w:sdtEndPr/>
                           <w:sdtContent>
                             <w:p>
                               <w:pPr>
@@ -580,8 +594,13 @@
               <w:cnfStyle w:val="000000100000" w:firstRow="0" w:lastRow="0" w:firstColumn="0" w:lastColumn="0" w:oddVBand="0" w:evenVBand="0" w:oddHBand="1" w:evenHBand="0" w:firstRowFirstColumn="0" w:firstRowLastColumn="0" w:lastRowFirstColumn="0" w:lastRowLastColumn="0"/>
             </w:pPr>
             <w:r>
-              <w:t>Arenco Meevissen</w:t>
+              <w:t xml:space="preserve">Arenco </w:t>
             </w:r>
+            <w:proofErr w:type="spellStart"/>
+            <w:r>
+              <w:t>Meevissen</w:t>
+            </w:r>
+            <w:proofErr w:type="spellEnd"/>
           </w:p>
         </w:tc>
         <w:tc>
@@ -605,7 +624,11 @@
             <w:cnfStyle w:val="001000000000" w:firstRow="0" w:lastRow="0" w:firstColumn="1" w:lastColumn="0" w:oddVBand="0" w:evenVBand="0" w:oddHBand="0" w:evenHBand="0" w:firstRowFirstColumn="0" w:firstRowLastColumn="0" w:lastRowFirstColumn="0" w:lastRowLastColumn="0"/>
             <w:tcW w:w="2265" w:type="dxa"/>
           </w:tcPr>
-          <w:p/>
+          <w:p>
+            <w:r>
+              <w:t>1.1</w:t>
+            </w:r>
+          </w:p>
         </w:tc>
         <w:tc>
           <w:tcPr>
@@ -615,6 +638,9 @@
             <w:pPr>
               <w:cnfStyle w:val="000000000000" w:firstRow="0" w:lastRow="0" w:firstColumn="0" w:lastColumn="0" w:oddVBand="0" w:evenVBand="0" w:oddHBand="0" w:evenHBand="0" w:firstRowFirstColumn="0" w:firstRowLastColumn="0" w:lastRowFirstColumn="0" w:lastRowLastColumn="0"/>
             </w:pPr>
+            <w:r>
+              <w:t>16/12/2022</w:t>
+            </w:r>
           </w:p>
         </w:tc>
         <w:tc>
@@ -625,6 +651,14 @@
             <w:pPr>
               <w:cnfStyle w:val="000000000000" w:firstRow="0" w:lastRow="0" w:firstColumn="0" w:lastColumn="0" w:oddVBand="0" w:evenVBand="0" w:oddHBand="0" w:evenHBand="0" w:firstRowFirstColumn="0" w:firstRowLastColumn="0" w:lastRowFirstColumn="0" w:lastRowLastColumn="0"/>
             </w:pPr>
+            <w:r>
+              <w:t xml:space="preserve">Arenco </w:t>
+            </w:r>
+            <w:proofErr w:type="spellStart"/>
+            <w:r>
+              <w:t>Meevissen</w:t>
+            </w:r>
+            <w:proofErr w:type="spellEnd"/>
           </w:p>
         </w:tc>
         <w:tc>
@@ -635,6 +669,9 @@
             <w:pPr>
               <w:cnfStyle w:val="000000000000" w:firstRow="0" w:lastRow="0" w:firstColumn="0" w:lastColumn="0" w:oddVBand="0" w:evenVBand="0" w:oddHBand="0" w:evenHBand="0" w:firstRowFirstColumn="0" w:firstRowLastColumn="0" w:lastRowFirstColumn="0" w:lastRowLastColumn="0"/>
             </w:pPr>
+            <w:r>
+              <w:t>Update images</w:t>
+            </w:r>
           </w:p>
         </w:tc>
       </w:tr>
@@ -690,7 +727,11 @@
     <w:sdt>
       <w:sdtPr>
         <w:rPr>
-          <w:lang w:val="nl-NL"/>
+          <w:rFonts w:asciiTheme="minorHAnsi" w:eastAsiaTheme="minorHAnsi" w:hAnsiTheme="minorHAnsi" w:cstheme="minorBidi"/>
+          <w:color w:val="auto"/>
+          <w:sz w:val="22"/>
+          <w:szCs w:val="22"/>
+          <w:lang w:val="nl-NL" w:eastAsia="en-US"/>
         </w:rPr>
         <w:id w:val="965092807"/>
         <w:docPartObj>
@@ -700,13 +741,8 @@
       </w:sdtPr>
       <w:sdtEndPr>
         <w:rPr>
-          <w:rFonts w:asciiTheme="minorHAnsi" w:eastAsiaTheme="minorHAnsi" w:hAnsiTheme="minorHAnsi" w:cstheme="minorBidi"/>
           <w:b/>
           <w:bCs/>
-          <w:color w:val="auto"/>
-          <w:sz w:val="22"/>
-          <w:szCs w:val="22"/>
-          <w:lang w:eastAsia="en-US"/>
         </w:rPr>
       </w:sdtEndPr>
       <w:sdtContent>
@@ -918,6 +954,7 @@
       <w:bookmarkStart w:id="5" w:name="_Toc118446166"/>
       <w:bookmarkEnd w:id="4"/>
       <w:r>
+        <w:lastRenderedPageBreak/>
         <w:t>Git assurance</w:t>
       </w:r>
       <w:bookmarkEnd w:id="5"/>
@@ -1041,15 +1078,15 @@
           </wp:inline>
         </w:drawing>
       </w:r>
+    </w:p>
+    <w:p>
       <w:r>
-        <w:rPr>
-          <w:noProof/>
-        </w:rPr>
+        <w:lastRenderedPageBreak/>
         <w:drawing>
-          <wp:inline distT="0" distB="0" distL="0" distR="0" wp14:anchorId="0D1CDB1F" wp14:editId="4976CD22">
-            <wp:extent cx="3215640" cy="3566160"/>
-            <wp:effectExtent l="0" t="0" r="3810" b="0"/>
-            <wp:docPr id="2" name="Afbeelding 2"/>
+          <wp:inline distT="0" distB="0" distL="0" distR="0" wp14:anchorId="7EF115C5" wp14:editId="2F8F4DF9">
+            <wp:extent cx="5760720" cy="5056505"/>
+            <wp:effectExtent l="0" t="0" r="0" b="0"/>
+            <wp:docPr id="6" name="Afbeelding 6"/>
             <wp:cNvGraphicFramePr>
               <a:graphicFrameLocks xmlns:a="http://schemas.openxmlformats.org/drawingml/2006/main" noChangeAspect="1"/>
             </wp:cNvGraphicFramePr>
@@ -1057,36 +1094,23 @@
               <a:graphicData uri="http://schemas.openxmlformats.org/drawingml/2006/picture">
                 <pic:pic xmlns:pic="http://schemas.openxmlformats.org/drawingml/2006/picture">
                   <pic:nvPicPr>
-                    <pic:cNvPr id="0" name="Picture 2"/>
-                    <pic:cNvPicPr>
-                      <a:picLocks noChangeAspect="1" noChangeArrowheads="1"/>
-                    </pic:cNvPicPr>
+                    <pic:cNvPr id="1" name=""/>
+                    <pic:cNvPicPr/>
                   </pic:nvPicPr>
                   <pic:blipFill>
-                    <a:blip r:embed="rId12">
-                      <a:extLst>
-                        <a:ext uri="{28A0092B-C50C-407E-A947-70E740481C1C}">
-                          <a14:useLocalDpi xmlns:a14="http://schemas.microsoft.com/office/drawing/2010/main" val="0"/>
-                        </a:ext>
-                      </a:extLst>
-                    </a:blip>
-                    <a:srcRect/>
+                    <a:blip r:embed="rId12"/>
                     <a:stretch>
                       <a:fillRect/>
                     </a:stretch>
                   </pic:blipFill>
-                  <pic:spPr bwMode="auto">
+                  <pic:spPr>
                     <a:xfrm>
                       <a:off x="0" y="0"/>
-                      <a:ext cx="3215640" cy="3566160"/>
+                      <a:ext cx="5760720" cy="5056505"/>
                     </a:xfrm>
                     <a:prstGeom prst="rect">
                       <a:avLst/>
                     </a:prstGeom>
-                    <a:noFill/>
-                    <a:ln>
-                      <a:noFill/>
-                    </a:ln>
                   </pic:spPr>
                 </pic:pic>
               </a:graphicData>
@@ -1143,6 +1167,7 @@
         <w:docPartUnique/>
       </w:docPartObj>
     </w:sdtPr>
+    <w:sdtEndPr/>
     <w:sdtContent>
       <w:p>
         <w:pPr>
@@ -2313,7 +2338,7 @@
     <w:charset w:val="00"/>
     <w:family w:val="swiss"/>
     <w:pitch w:val="variable"/>
-    <w:sig w:usb0="E4002EFF" w:usb1="C200247B" w:usb2="00000009" w:usb3="00000000" w:csb0="000001FF" w:csb1="00000000"/>
+    <w:sig w:usb0="E4002EFF" w:usb1="C000247B" w:usb2="00000009" w:usb3="00000000" w:csb0="000001FF" w:csb1="00000000"/>
   </w:font>
   <w:font w:name="Arial">
     <w:panose1 w:val="020B0604020202020204"/>
@@ -2327,7 +2352,7 @@
     <w:charset w:val="00"/>
     <w:family w:val="swiss"/>
     <w:pitch w:val="variable"/>
-    <w:sig w:usb0="E4002EFF" w:usb1="C200247B" w:usb2="00000009" w:usb3="00000000" w:csb0="000001FF" w:csb1="00000000"/>
+    <w:sig w:usb0="E4002EFF" w:usb1="C000247B" w:usb2="00000009" w:usb3="00000000" w:csb0="000001FF" w:csb1="00000000"/>
   </w:font>
   <w:font w:name="Times New Roman">
     <w:panose1 w:val="02020603050405020304"/>
@@ -2343,6 +2368,7 @@
 <w:settings xmlns:mc="http://schemas.openxmlformats.org/markup-compatibility/2006" xmlns:o="urn:schemas-microsoft-com:office:office" xmlns:r="http://schemas.openxmlformats.org/officeDocument/2006/relationships" xmlns:m="http://schemas.openxmlformats.org/officeDocument/2006/math" xmlns:v="urn:schemas-microsoft-com:vml" xmlns:w10="urn:schemas-microsoft-com:office:word" xmlns:w="http://schemas.openxmlformats.org/wordprocessingml/2006/main" xmlns:w14="http://schemas.microsoft.com/office/word/2010/wordml" xmlns:w15="http://schemas.microsoft.com/office/word/2012/wordml" xmlns:w16cex="http://schemas.microsoft.com/office/word/2018/wordml/cex" xmlns:w16cid="http://schemas.microsoft.com/office/word/2016/wordml/cid" xmlns:w16="http://schemas.microsoft.com/office/word/2018/wordml" xmlns:w16sdtdh="http://schemas.microsoft.com/office/word/2020/wordml/sdtdatahash" xmlns:w16se="http://schemas.microsoft.com/office/word/2015/wordml/symex" xmlns:sl="http://schemas.openxmlformats.org/schemaLibrary/2006/main" mc:Ignorable="w14 w15 w16se w16cid w16 w16cex w16sdtdh">
   <w:view w:val="normal"/>
   <w:defaultTabStop w:val="720"/>
+  <w:hyphenationZone w:val="425"/>
   <w:characterSpacingControl w:val="doNotCompress"/>
   <w:compat>
     <w:useFELayout/>
@@ -2355,6 +2381,7 @@
   </w:compat>
   <w:rsids>
     <w:rsidRoot w:val="008910C8"/>
+    <w:rsid w:val="002D3AB8"/>
     <w:rsid w:val="007C602B"/>
     <w:rsid w:val="008910C8"/>
   </w:rsids>

</xml_diff>